<commit_message>
Update Problem Set 9
</commit_message>
<xml_diff>
--- a/ProblemSet9/AB Test.docx
+++ b/ProblemSet9/AB Test.docx
@@ -50,18 +50,7 @@
           <w:szCs w:val="24"/>
           <w:lang w:eastAsia="zh-CN"/>
         </w:rPr>
-        <w:t>To define what elements on the website will influence conversio</w:t>
-      </w:r>
-      <w:bookmarkStart w:id="0" w:name="_GoBack"/>
-      <w:bookmarkEnd w:id="0"/>
-      <w:r>
-        <w:rPr>
-          <w:rFonts w:ascii="Times New Roman" w:hAnsi="Times New Roman" w:cs="Times New Roman"/>
-          <w:sz w:val="24"/>
-          <w:szCs w:val="24"/>
-          <w:lang w:eastAsia="zh-CN"/>
-        </w:rPr>
-        <w:t>n rate of the main goal “</w:t>
+        <w:t>To define what elements on the website will influence conversion rate of the main goal “</w:t>
       </w:r>
       <w:r>
         <w:rPr>
@@ -149,6 +138,17 @@
         </w:rPr>
         <w:t xml:space="preserve"> The homepage is redesigned by changing font style of the heading and contents on the “Sign Up” button, as shown in the two pictures below.</w:t>
       </w:r>
+      <w:r>
+        <w:rPr>
+          <w:rFonts w:ascii="Times New Roman" w:hAnsi="Times New Roman" w:cs="Times New Roman"/>
+          <w:sz w:val="24"/>
+          <w:szCs w:val="24"/>
+          <w:lang w:eastAsia="zh-CN"/>
+        </w:rPr>
+        <w:t xml:space="preserve"> The “Sign Up” button is more obvious in the variant with simple and direct content “Sign Up” in the color black. Also the heading “On the ROAD” is changed to a more hard font style to be more eye-catching.</w:t>
+      </w:r>
+      <w:bookmarkStart w:id="0" w:name="_GoBack"/>
+      <w:bookmarkEnd w:id="0"/>
     </w:p>
     <w:p>
       <w:pPr>
@@ -230,6 +230,7 @@
           <w:sz w:val="24"/>
           <w:szCs w:val="24"/>
         </w:rPr>
+        <w:lastRenderedPageBreak/>
         <w:drawing>
           <wp:inline distT="0" distB="0" distL="0" distR="0" wp14:anchorId="5B37D482" wp14:editId="07E06CC7">
             <wp:extent cx="5862577" cy="2561590"/>
@@ -357,7 +358,6 @@
           <w:szCs w:val="24"/>
           <w:lang w:eastAsia="zh-CN"/>
         </w:rPr>
-        <w:lastRenderedPageBreak/>
         <w:t>The A/B Test continued from Dec 4</w:t>
       </w:r>
       <w:r>
@@ -528,7 +528,7 @@
           <w:szCs w:val="24"/>
           <w:lang w:eastAsia="zh-CN"/>
         </w:rPr>
-        <w:t>In conclusion, the total conversion rate of Variant 1 is higher than that of the original website. It indicates that when the “Sign Up” button is more obvious and less ambigurous in contents, the more people will click the button  and complete the sign-up function.</w:t>
+        <w:t>In conclusion, the total conversion rate of Variant 1 is higher than that of the original website. It indicates that when the “Sign Up” button is more obvious and less ambigurous in contents, the more people will click the button and complete the sign-up function.</w:t>
       </w:r>
     </w:p>
     <w:p>
@@ -549,6 +549,7 @@
           <w:sz w:val="24"/>
           <w:szCs w:val="24"/>
         </w:rPr>
+        <w:lastRenderedPageBreak/>
         <w:drawing>
           <wp:inline distT="0" distB="0" distL="0" distR="0" wp14:anchorId="47B9B0D6" wp14:editId="39C1D177">
             <wp:extent cx="5875157" cy="2834702"/>
@@ -633,7 +634,7 @@
           <w:szCs w:val="21"/>
           <w:lang w:eastAsia="zh-CN"/>
         </w:rPr>
-        <w:t>21</w:t>
+        <w:t>2</w:t>
       </w:r>
       <w:r>
         <w:rPr>
@@ -837,6 +838,7 @@
     <w:lsdException w:name="HTML Sample" w:semiHidden="1" w:unhideWhenUsed="1"/>
     <w:lsdException w:name="HTML Typewriter" w:semiHidden="1" w:unhideWhenUsed="1"/>
     <w:lsdException w:name="HTML Variable" w:semiHidden="1" w:unhideWhenUsed="1"/>
+    <w:lsdException w:name="Normal Table" w:semiHidden="1" w:unhideWhenUsed="1"/>
     <w:lsdException w:name="annotation subject" w:semiHidden="1" w:unhideWhenUsed="1"/>
     <w:lsdException w:name="No List" w:semiHidden="1" w:unhideWhenUsed="1"/>
     <w:lsdException w:name="Outline List 1" w:semiHidden="1" w:unhideWhenUsed="1"/>
@@ -883,8 +885,10 @@
     <w:lsdException w:name="Table Subtle 2" w:semiHidden="1" w:unhideWhenUsed="1"/>
     <w:lsdException w:name="Table Web 1" w:semiHidden="1" w:unhideWhenUsed="1"/>
     <w:lsdException w:name="Table Web 2" w:semiHidden="1" w:unhideWhenUsed="1"/>
+    <w:lsdException w:name="Table Web 3" w:semiHidden="1" w:unhideWhenUsed="1"/>
     <w:lsdException w:name="Balloon Text" w:semiHidden="1" w:unhideWhenUsed="1"/>
     <w:lsdException w:name="Table Grid" w:uiPriority="39"/>
+    <w:lsdException w:name="Table Theme" w:semiHidden="1" w:unhideWhenUsed="1"/>
     <w:lsdException w:name="Placeholder Text" w:semiHidden="1"/>
     <w:lsdException w:name="No Spacing" w:uiPriority="1" w:qFormat="1"/>
     <w:lsdException w:name="Light Shading" w:uiPriority="60"/>

</xml_diff>